<commit_message>
create doc system autorization
</commit_message>
<xml_diff>
--- a/Система авторизации.docx
+++ b/Система авторизации.docx
@@ -1188,7 +1188,13 @@
         <w:t>Таблица 2</w:t>
       </w:r>
       <w:r>
-        <w:t xml:space="preserve"> – Таблица базы данных «Школы»</w:t>
+        <w:t xml:space="preserve"> – Таблица базы данных «</w:t>
+      </w:r>
+      <w:r>
+        <w:t>Пользователи</w:t>
+      </w:r>
+      <w:r>
+        <w:t>»</w:t>
       </w:r>
     </w:p>
     <w:tbl>
@@ -1547,7 +1553,13 @@
               <w:rPr>
                 <w:rFonts w:cs="Times New Roman"/>
               </w:rPr>
-              <w:t>ПК школы</w:t>
+              <w:t xml:space="preserve">ПК </w:t>
+            </w:r>
+            <w:r>
+              <w:rPr>
+                <w:rFonts w:cs="Times New Roman"/>
+              </w:rPr>
+              <w:t>пользователя</w:t>
             </w:r>
           </w:p>
         </w:tc>
@@ -1576,9 +1588,17 @@
               <w:jc w:val="center"/>
               <w:rPr>
                 <w:rFonts w:cs="Times New Roman"/>
-                <w:lang w:val="en-US"/>
-              </w:rPr>
-            </w:pPr>
+              </w:rPr>
+            </w:pPr>
+            <w:proofErr w:type="spellStart"/>
+            <w:r>
+              <w:rPr>
+                <w:rFonts w:cs="Times New Roman"/>
+                <w:lang w:val="en-US"/>
+              </w:rPr>
+              <w:t>PK_users</w:t>
+            </w:r>
+            <w:proofErr w:type="spellEnd"/>
           </w:p>
         </w:tc>
         <w:tc>
@@ -2228,6 +2248,8 @@
                 <w:lang w:val="en-US"/>
               </w:rPr>
             </w:pPr>
+            <w:bookmarkStart w:id="0" w:name="_GoBack"/>
+            <w:bookmarkEnd w:id="0"/>
           </w:p>
         </w:tc>
         <w:tc>
@@ -3421,6 +3443,7 @@
               <w:rPr>
                 <w:rFonts w:cs="Times New Roman"/>
               </w:rPr>
+              <w:lastRenderedPageBreak/>
               <w:t>ВК школы</w:t>
             </w:r>
           </w:p>
@@ -3610,7 +3633,6 @@
         <w:jc w:val="right"/>
       </w:pPr>
       <w:r>
-        <w:lastRenderedPageBreak/>
         <w:t xml:space="preserve">Таблица </w:t>
       </w:r>
       <w:r>
@@ -7193,6 +7215,7 @@
               <w:rPr>
                 <w:rFonts w:cs="Times New Roman"/>
               </w:rPr>
+              <w:lastRenderedPageBreak/>
               <w:t>Наимениование</w:t>
             </w:r>
             <w:proofErr w:type="spellEnd"/>
@@ -13930,6 +13953,11 @@
     </w:tbl>
     <w:p/>
     <w:p>
+      <w:pPr>
+        <w:rPr>
+          <w:lang w:val="en-US"/>
+        </w:rPr>
+      </w:pPr>
       <w:r>
         <w:rPr>
           <w:noProof/>
@@ -13984,8 +14012,6 @@
           </wp:inline>
         </w:drawing>
       </w:r>
-      <w:bookmarkStart w:id="0" w:name="_GoBack"/>
-      <w:bookmarkEnd w:id="0"/>
     </w:p>
     <w:p>
       <w:r>

</xml_diff>